<commit_message>
Adicionando planilha de backlog, atualizando modelagem, organizando css
</commit_message>
<xml_diff>
--- a/Projeto/Documentação/Documentação-ProjetoIndivual.docx
+++ b/Projeto/Documentação/Documentação-ProjetoIndivual.docx
@@ -1019,7 +1019,28 @@
     </w:p>
     <w:p>
       <w:pPr>
+        <w:pStyle w:val="PargrafodaLista"/>
         <w:jc w:val="both"/>
+        <w:rPr>
+          <w:rFonts w:ascii="Arial" w:hAnsi="Arial" w:cs="Arial"/>
+          <w:sz w:val="28"/>
+          <w:szCs w:val="28"/>
+        </w:rPr>
+      </w:pPr>
+    </w:p>
+    <w:p>
+      <w:pPr>
+        <w:pStyle w:val="PargrafodaLista"/>
+        <w:jc w:val="both"/>
+        <w:rPr>
+          <w:rFonts w:ascii="Arial" w:hAnsi="Arial" w:cs="Arial"/>
+          <w:sz w:val="28"/>
+          <w:szCs w:val="28"/>
+        </w:rPr>
+      </w:pPr>
+    </w:p>
+    <w:p>
+      <w:pPr>
         <w:rPr>
           <w:rFonts w:ascii="Arial" w:hAnsi="Arial" w:cs="Arial"/>
           <w:b/>
@@ -1055,7 +1076,7 @@
         <w:pStyle w:val="PargrafodaLista"/>
         <w:numPr>
           <w:ilvl w:val="0"/>
-          <w:numId w:val="2"/>
+          <w:numId w:val="3"/>
         </w:numPr>
         <w:jc w:val="both"/>
         <w:rPr>
@@ -1064,6 +1085,111 @@
           <w:szCs w:val="28"/>
         </w:rPr>
       </w:pPr>
+      <w:r>
+        <w:rPr>
+          <w:rFonts w:ascii="Arial" w:hAnsi="Arial" w:cs="Arial"/>
+          <w:sz w:val="28"/>
+          <w:szCs w:val="28"/>
+        </w:rPr>
+        <w:t>Parte-se da premissa de que o site terá acessos e cadastros, tornando o mesmo útil;</w:t>
+      </w:r>
+    </w:p>
+    <w:p>
+      <w:pPr>
+        <w:pStyle w:val="PargrafodaLista"/>
+        <w:numPr>
+          <w:ilvl w:val="0"/>
+          <w:numId w:val="3"/>
+        </w:numPr>
+        <w:jc w:val="both"/>
+        <w:rPr>
+          <w:rFonts w:ascii="Arial" w:hAnsi="Arial" w:cs="Arial"/>
+          <w:sz w:val="28"/>
+          <w:szCs w:val="28"/>
+        </w:rPr>
+      </w:pPr>
+      <w:r>
+        <w:rPr>
+          <w:rFonts w:ascii="Arial" w:hAnsi="Arial" w:cs="Arial"/>
+          <w:sz w:val="28"/>
+          <w:szCs w:val="28"/>
+        </w:rPr>
+        <w:t>Parte-se da premissa de que o usuário utilizará o site a fins de curiosidade ou informação, sendo restrito a isso.</w:t>
+      </w:r>
+    </w:p>
+    <w:p>
+      <w:pPr>
+        <w:pStyle w:val="PargrafodaLista"/>
+        <w:jc w:val="both"/>
+        <w:rPr>
+          <w:rFonts w:ascii="Arial" w:hAnsi="Arial" w:cs="Arial"/>
+          <w:sz w:val="28"/>
+          <w:szCs w:val="28"/>
+        </w:rPr>
+      </w:pPr>
+    </w:p>
+    <w:p>
+      <w:pPr>
+        <w:pStyle w:val="PargrafodaLista"/>
+        <w:jc w:val="both"/>
+        <w:rPr>
+          <w:rFonts w:ascii="Arial" w:hAnsi="Arial" w:cs="Arial"/>
+          <w:sz w:val="28"/>
+          <w:szCs w:val="28"/>
+        </w:rPr>
+      </w:pPr>
+    </w:p>
+    <w:p>
+      <w:pPr>
+        <w:jc w:val="both"/>
+        <w:rPr>
+          <w:rFonts w:ascii="Arial" w:hAnsi="Arial" w:cs="Arial"/>
+          <w:sz w:val="28"/>
+          <w:szCs w:val="28"/>
+        </w:rPr>
+      </w:pPr>
+      <w:r>
+        <w:rPr>
+          <w:rFonts w:ascii="Arial" w:hAnsi="Arial" w:cs="Arial"/>
+          <w:b/>
+          <w:bCs/>
+          <w:sz w:val="36"/>
+          <w:szCs w:val="36"/>
+          <w:u w:val="single"/>
+        </w:rPr>
+        <w:t>Restrições</w:t>
+      </w:r>
+      <w:r>
+        <w:rPr>
+          <w:rFonts w:ascii="Arial" w:hAnsi="Arial" w:cs="Arial"/>
+          <w:sz w:val="28"/>
+          <w:szCs w:val="28"/>
+        </w:rPr>
+        <w:t>:</w:t>
+      </w:r>
+    </w:p>
+    <w:p>
+      <w:pPr>
+        <w:pStyle w:val="PargrafodaLista"/>
+        <w:numPr>
+          <w:ilvl w:val="0"/>
+          <w:numId w:val="5"/>
+        </w:numPr>
+        <w:jc w:val="both"/>
+        <w:rPr>
+          <w:rFonts w:ascii="Arial" w:hAnsi="Arial" w:cs="Arial"/>
+          <w:sz w:val="28"/>
+          <w:szCs w:val="28"/>
+        </w:rPr>
+      </w:pPr>
+      <w:r>
+        <w:rPr>
+          <w:rFonts w:ascii="Arial" w:hAnsi="Arial" w:cs="Arial"/>
+          <w:sz w:val="28"/>
+          <w:szCs w:val="28"/>
+        </w:rPr>
+        <w:t>O projeto se restringe à utilização desktop;</w:t>
+      </w:r>
     </w:p>
     <w:sectPr>
       <w:pgSz w:w="11906" w:h="16838"/>
@@ -1078,6 +1204,232 @@
 <file path=word/numbering.xml><?xml version="1.0" encoding="utf-8"?>
 <w:numbering xmlns:wpc="http://schemas.microsoft.com/office/word/2010/wordprocessingCanvas" xmlns:cx="http://schemas.microsoft.com/office/drawing/2014/chartex" xmlns:cx1="http://schemas.microsoft.com/office/drawing/2015/9/8/chartex" xmlns:cx2="http://schemas.microsoft.com/office/drawing/2015/10/21/chartex" xmlns:cx3="http://schemas.microsoft.com/office/drawing/2016/5/9/chartex" xmlns:cx4="http://schemas.microsoft.com/office/drawing/2016/5/10/chartex" xmlns:cx5="http://schemas.microsoft.com/office/drawing/2016/5/11/chartex" xmlns:cx6="http://schemas.microsoft.com/office/drawing/2016/5/12/chartex" xmlns:cx7="http://schemas.microsoft.com/office/drawing/2016/5/13/chartex" xmlns:cx8="http://schemas.microsoft.com/office/drawing/2016/5/14/chartex" xmlns:mc="http://schemas.openxmlformats.org/markup-compatibility/2006" xmlns:aink="http://schemas.microsoft.com/office/drawing/2016/ink" xmlns:am3d="http://schemas.microsoft.com/office/drawing/2017/model3d" xmlns:o="urn:schemas-microsoft-com:office:office" xmlns:oel="http://schemas.microsoft.com/office/2019/extlst" xmlns:r="http://schemas.openxmlformats.org/officeDocument/2006/relationships" xmlns:m="http://schemas.openxmlformats.org/officeDocument/2006/math" xmlns:v="urn:schemas-microsoft-com:vml" xmlns:wp14="http://schemas.microsoft.com/office/word/2010/wordprocessingDrawing" xmlns:wp="http://schemas.openxmlformats.org/drawingml/2006/wordprocessingDrawing" xmlns:w10="urn:schemas-microsoft-com:office:word" xmlns:w="http://schemas.openxmlformats.org/wordprocessingml/2006/main" xmlns:w14="http://schemas.microsoft.com/office/word/2010/wordml" xmlns:w15="http://schemas.microsoft.com/office/word/2012/wordml" xmlns:w16cex="http://schemas.microsoft.com/office/word/2018/wordml/cex" xmlns:w16cid="http://schemas.microsoft.com/office/word/2016/wordml/cid" xmlns:w16="http://schemas.microsoft.com/office/word/2018/wordml" xmlns:w16du="http://schemas.microsoft.com/office/word/2023/wordml/word16du" xmlns:w16sdtdh="http://schemas.microsoft.com/office/word/2020/wordml/sdtdatahash" xmlns:w16se="http://schemas.microsoft.com/office/word/2015/wordml/symex" xmlns:wpg="http://schemas.microsoft.com/office/word/2010/wordprocessingGroup" xmlns:wpi="http://schemas.microsoft.com/office/word/2010/wordprocessingInk" xmlns:wne="http://schemas.microsoft.com/office/word/2006/wordml" xmlns:wps="http://schemas.microsoft.com/office/word/2010/wordprocessingShape" mc:Ignorable="w14 w15 w16se w16cid w16 w16cex w16sdtdh w16du wp14">
   <w:abstractNum w:abstractNumId="0" w15:restartNumberingAfterBreak="0">
+    <w:nsid w:val="2265471A"/>
+    <w:multiLevelType w:val="hybridMultilevel"/>
+    <w:tmpl w:val="05D06E52"/>
+    <w:lvl w:ilvl="0" w:tplc="04160001">
+      <w:start w:val="1"/>
+      <w:numFmt w:val="bullet"/>
+      <w:lvlText w:val=""/>
+      <w:lvlJc w:val="left"/>
+      <w:pPr>
+        <w:ind w:left="720" w:hanging="360"/>
+      </w:pPr>
+      <w:rPr>
+        <w:rFonts w:ascii="Symbol" w:hAnsi="Symbol" w:hint="default"/>
+      </w:rPr>
+    </w:lvl>
+    <w:lvl w:ilvl="1" w:tplc="04160003" w:tentative="1">
+      <w:start w:val="1"/>
+      <w:numFmt w:val="bullet"/>
+      <w:lvlText w:val="o"/>
+      <w:lvlJc w:val="left"/>
+      <w:pPr>
+        <w:ind w:left="1440" w:hanging="360"/>
+      </w:pPr>
+      <w:rPr>
+        <w:rFonts w:ascii="Courier New" w:hAnsi="Courier New" w:cs="Courier New" w:hint="default"/>
+      </w:rPr>
+    </w:lvl>
+    <w:lvl w:ilvl="2" w:tplc="04160005" w:tentative="1">
+      <w:start w:val="1"/>
+      <w:numFmt w:val="bullet"/>
+      <w:lvlText w:val=""/>
+      <w:lvlJc w:val="left"/>
+      <w:pPr>
+        <w:ind w:left="2160" w:hanging="360"/>
+      </w:pPr>
+      <w:rPr>
+        <w:rFonts w:ascii="Wingdings" w:hAnsi="Wingdings" w:hint="default"/>
+      </w:rPr>
+    </w:lvl>
+    <w:lvl w:ilvl="3" w:tplc="04160001" w:tentative="1">
+      <w:start w:val="1"/>
+      <w:numFmt w:val="bullet"/>
+      <w:lvlText w:val=""/>
+      <w:lvlJc w:val="left"/>
+      <w:pPr>
+        <w:ind w:left="2880" w:hanging="360"/>
+      </w:pPr>
+      <w:rPr>
+        <w:rFonts w:ascii="Symbol" w:hAnsi="Symbol" w:hint="default"/>
+      </w:rPr>
+    </w:lvl>
+    <w:lvl w:ilvl="4" w:tplc="04160003" w:tentative="1">
+      <w:start w:val="1"/>
+      <w:numFmt w:val="bullet"/>
+      <w:lvlText w:val="o"/>
+      <w:lvlJc w:val="left"/>
+      <w:pPr>
+        <w:ind w:left="3600" w:hanging="360"/>
+      </w:pPr>
+      <w:rPr>
+        <w:rFonts w:ascii="Courier New" w:hAnsi="Courier New" w:cs="Courier New" w:hint="default"/>
+      </w:rPr>
+    </w:lvl>
+    <w:lvl w:ilvl="5" w:tplc="04160005" w:tentative="1">
+      <w:start w:val="1"/>
+      <w:numFmt w:val="bullet"/>
+      <w:lvlText w:val=""/>
+      <w:lvlJc w:val="left"/>
+      <w:pPr>
+        <w:ind w:left="4320" w:hanging="360"/>
+      </w:pPr>
+      <w:rPr>
+        <w:rFonts w:ascii="Wingdings" w:hAnsi="Wingdings" w:hint="default"/>
+      </w:rPr>
+    </w:lvl>
+    <w:lvl w:ilvl="6" w:tplc="04160001" w:tentative="1">
+      <w:start w:val="1"/>
+      <w:numFmt w:val="bullet"/>
+      <w:lvlText w:val=""/>
+      <w:lvlJc w:val="left"/>
+      <w:pPr>
+        <w:ind w:left="5040" w:hanging="360"/>
+      </w:pPr>
+      <w:rPr>
+        <w:rFonts w:ascii="Symbol" w:hAnsi="Symbol" w:hint="default"/>
+      </w:rPr>
+    </w:lvl>
+    <w:lvl w:ilvl="7" w:tplc="04160003" w:tentative="1">
+      <w:start w:val="1"/>
+      <w:numFmt w:val="bullet"/>
+      <w:lvlText w:val="o"/>
+      <w:lvlJc w:val="left"/>
+      <w:pPr>
+        <w:ind w:left="5760" w:hanging="360"/>
+      </w:pPr>
+      <w:rPr>
+        <w:rFonts w:ascii="Courier New" w:hAnsi="Courier New" w:cs="Courier New" w:hint="default"/>
+      </w:rPr>
+    </w:lvl>
+    <w:lvl w:ilvl="8" w:tplc="04160005" w:tentative="1">
+      <w:start w:val="1"/>
+      <w:numFmt w:val="bullet"/>
+      <w:lvlText w:val=""/>
+      <w:lvlJc w:val="left"/>
+      <w:pPr>
+        <w:ind w:left="6480" w:hanging="360"/>
+      </w:pPr>
+      <w:rPr>
+        <w:rFonts w:ascii="Wingdings" w:hAnsi="Wingdings" w:hint="default"/>
+      </w:rPr>
+    </w:lvl>
+  </w:abstractNum>
+  <w:abstractNum w:abstractNumId="1" w15:restartNumberingAfterBreak="0">
+    <w:nsid w:val="2FF4717A"/>
+    <w:multiLevelType w:val="hybridMultilevel"/>
+    <w:tmpl w:val="58EA8B64"/>
+    <w:lvl w:ilvl="0" w:tplc="04160001">
+      <w:start w:val="1"/>
+      <w:numFmt w:val="bullet"/>
+      <w:lvlText w:val=""/>
+      <w:lvlJc w:val="left"/>
+      <w:pPr>
+        <w:ind w:left="720" w:hanging="360"/>
+      </w:pPr>
+      <w:rPr>
+        <w:rFonts w:ascii="Symbol" w:hAnsi="Symbol" w:hint="default"/>
+      </w:rPr>
+    </w:lvl>
+    <w:lvl w:ilvl="1" w:tplc="04160003" w:tentative="1">
+      <w:start w:val="1"/>
+      <w:numFmt w:val="bullet"/>
+      <w:lvlText w:val="o"/>
+      <w:lvlJc w:val="left"/>
+      <w:pPr>
+        <w:ind w:left="1440" w:hanging="360"/>
+      </w:pPr>
+      <w:rPr>
+        <w:rFonts w:ascii="Courier New" w:hAnsi="Courier New" w:cs="Courier New" w:hint="default"/>
+      </w:rPr>
+    </w:lvl>
+    <w:lvl w:ilvl="2" w:tplc="04160005" w:tentative="1">
+      <w:start w:val="1"/>
+      <w:numFmt w:val="bullet"/>
+      <w:lvlText w:val=""/>
+      <w:lvlJc w:val="left"/>
+      <w:pPr>
+        <w:ind w:left="2160" w:hanging="360"/>
+      </w:pPr>
+      <w:rPr>
+        <w:rFonts w:ascii="Wingdings" w:hAnsi="Wingdings" w:hint="default"/>
+      </w:rPr>
+    </w:lvl>
+    <w:lvl w:ilvl="3" w:tplc="04160001" w:tentative="1">
+      <w:start w:val="1"/>
+      <w:numFmt w:val="bullet"/>
+      <w:lvlText w:val=""/>
+      <w:lvlJc w:val="left"/>
+      <w:pPr>
+        <w:ind w:left="2880" w:hanging="360"/>
+      </w:pPr>
+      <w:rPr>
+        <w:rFonts w:ascii="Symbol" w:hAnsi="Symbol" w:hint="default"/>
+      </w:rPr>
+    </w:lvl>
+    <w:lvl w:ilvl="4" w:tplc="04160003" w:tentative="1">
+      <w:start w:val="1"/>
+      <w:numFmt w:val="bullet"/>
+      <w:lvlText w:val="o"/>
+      <w:lvlJc w:val="left"/>
+      <w:pPr>
+        <w:ind w:left="3600" w:hanging="360"/>
+      </w:pPr>
+      <w:rPr>
+        <w:rFonts w:ascii="Courier New" w:hAnsi="Courier New" w:cs="Courier New" w:hint="default"/>
+      </w:rPr>
+    </w:lvl>
+    <w:lvl w:ilvl="5" w:tplc="04160005" w:tentative="1">
+      <w:start w:val="1"/>
+      <w:numFmt w:val="bullet"/>
+      <w:lvlText w:val=""/>
+      <w:lvlJc w:val="left"/>
+      <w:pPr>
+        <w:ind w:left="4320" w:hanging="360"/>
+      </w:pPr>
+      <w:rPr>
+        <w:rFonts w:ascii="Wingdings" w:hAnsi="Wingdings" w:hint="default"/>
+      </w:rPr>
+    </w:lvl>
+    <w:lvl w:ilvl="6" w:tplc="04160001" w:tentative="1">
+      <w:start w:val="1"/>
+      <w:numFmt w:val="bullet"/>
+      <w:lvlText w:val=""/>
+      <w:lvlJc w:val="left"/>
+      <w:pPr>
+        <w:ind w:left="5040" w:hanging="360"/>
+      </w:pPr>
+      <w:rPr>
+        <w:rFonts w:ascii="Symbol" w:hAnsi="Symbol" w:hint="default"/>
+      </w:rPr>
+    </w:lvl>
+    <w:lvl w:ilvl="7" w:tplc="04160003" w:tentative="1">
+      <w:start w:val="1"/>
+      <w:numFmt w:val="bullet"/>
+      <w:lvlText w:val="o"/>
+      <w:lvlJc w:val="left"/>
+      <w:pPr>
+        <w:ind w:left="5760" w:hanging="360"/>
+      </w:pPr>
+      <w:rPr>
+        <w:rFonts w:ascii="Courier New" w:hAnsi="Courier New" w:cs="Courier New" w:hint="default"/>
+      </w:rPr>
+    </w:lvl>
+    <w:lvl w:ilvl="8" w:tplc="04160005" w:tentative="1">
+      <w:start w:val="1"/>
+      <w:numFmt w:val="bullet"/>
+      <w:lvlText w:val=""/>
+      <w:lvlJc w:val="left"/>
+      <w:pPr>
+        <w:ind w:left="6480" w:hanging="360"/>
+      </w:pPr>
+      <w:rPr>
+        <w:rFonts w:ascii="Wingdings" w:hAnsi="Wingdings" w:hint="default"/>
+      </w:rPr>
+    </w:lvl>
+  </w:abstractNum>
+  <w:abstractNum w:abstractNumId="2" w15:restartNumberingAfterBreak="0">
     <w:nsid w:val="48CA431B"/>
     <w:multiLevelType w:val="hybridMultilevel"/>
     <w:tmpl w:val="4C0829F2"/>
@@ -1190,7 +1542,120 @@
       </w:rPr>
     </w:lvl>
   </w:abstractNum>
-  <w:abstractNum w:abstractNumId="1" w15:restartNumberingAfterBreak="0">
+  <w:abstractNum w:abstractNumId="3" w15:restartNumberingAfterBreak="0">
+    <w:nsid w:val="5BC86481"/>
+    <w:multiLevelType w:val="hybridMultilevel"/>
+    <w:tmpl w:val="EE5E19C8"/>
+    <w:lvl w:ilvl="0" w:tplc="04160001">
+      <w:start w:val="1"/>
+      <w:numFmt w:val="bullet"/>
+      <w:lvlText w:val=""/>
+      <w:lvlJc w:val="left"/>
+      <w:pPr>
+        <w:ind w:left="1425" w:hanging="360"/>
+      </w:pPr>
+      <w:rPr>
+        <w:rFonts w:ascii="Symbol" w:hAnsi="Symbol" w:hint="default"/>
+      </w:rPr>
+    </w:lvl>
+    <w:lvl w:ilvl="1" w:tplc="04160003" w:tentative="1">
+      <w:start w:val="1"/>
+      <w:numFmt w:val="bullet"/>
+      <w:lvlText w:val="o"/>
+      <w:lvlJc w:val="left"/>
+      <w:pPr>
+        <w:ind w:left="2145" w:hanging="360"/>
+      </w:pPr>
+      <w:rPr>
+        <w:rFonts w:ascii="Courier New" w:hAnsi="Courier New" w:cs="Courier New" w:hint="default"/>
+      </w:rPr>
+    </w:lvl>
+    <w:lvl w:ilvl="2" w:tplc="04160005" w:tentative="1">
+      <w:start w:val="1"/>
+      <w:numFmt w:val="bullet"/>
+      <w:lvlText w:val=""/>
+      <w:lvlJc w:val="left"/>
+      <w:pPr>
+        <w:ind w:left="2865" w:hanging="360"/>
+      </w:pPr>
+      <w:rPr>
+        <w:rFonts w:ascii="Wingdings" w:hAnsi="Wingdings" w:hint="default"/>
+      </w:rPr>
+    </w:lvl>
+    <w:lvl w:ilvl="3" w:tplc="04160001" w:tentative="1">
+      <w:start w:val="1"/>
+      <w:numFmt w:val="bullet"/>
+      <w:lvlText w:val=""/>
+      <w:lvlJc w:val="left"/>
+      <w:pPr>
+        <w:ind w:left="3585" w:hanging="360"/>
+      </w:pPr>
+      <w:rPr>
+        <w:rFonts w:ascii="Symbol" w:hAnsi="Symbol" w:hint="default"/>
+      </w:rPr>
+    </w:lvl>
+    <w:lvl w:ilvl="4" w:tplc="04160003" w:tentative="1">
+      <w:start w:val="1"/>
+      <w:numFmt w:val="bullet"/>
+      <w:lvlText w:val="o"/>
+      <w:lvlJc w:val="left"/>
+      <w:pPr>
+        <w:ind w:left="4305" w:hanging="360"/>
+      </w:pPr>
+      <w:rPr>
+        <w:rFonts w:ascii="Courier New" w:hAnsi="Courier New" w:cs="Courier New" w:hint="default"/>
+      </w:rPr>
+    </w:lvl>
+    <w:lvl w:ilvl="5" w:tplc="04160005" w:tentative="1">
+      <w:start w:val="1"/>
+      <w:numFmt w:val="bullet"/>
+      <w:lvlText w:val=""/>
+      <w:lvlJc w:val="left"/>
+      <w:pPr>
+        <w:ind w:left="5025" w:hanging="360"/>
+      </w:pPr>
+      <w:rPr>
+        <w:rFonts w:ascii="Wingdings" w:hAnsi="Wingdings" w:hint="default"/>
+      </w:rPr>
+    </w:lvl>
+    <w:lvl w:ilvl="6" w:tplc="04160001" w:tentative="1">
+      <w:start w:val="1"/>
+      <w:numFmt w:val="bullet"/>
+      <w:lvlText w:val=""/>
+      <w:lvlJc w:val="left"/>
+      <w:pPr>
+        <w:ind w:left="5745" w:hanging="360"/>
+      </w:pPr>
+      <w:rPr>
+        <w:rFonts w:ascii="Symbol" w:hAnsi="Symbol" w:hint="default"/>
+      </w:rPr>
+    </w:lvl>
+    <w:lvl w:ilvl="7" w:tplc="04160003" w:tentative="1">
+      <w:start w:val="1"/>
+      <w:numFmt w:val="bullet"/>
+      <w:lvlText w:val="o"/>
+      <w:lvlJc w:val="left"/>
+      <w:pPr>
+        <w:ind w:left="6465" w:hanging="360"/>
+      </w:pPr>
+      <w:rPr>
+        <w:rFonts w:ascii="Courier New" w:hAnsi="Courier New" w:cs="Courier New" w:hint="default"/>
+      </w:rPr>
+    </w:lvl>
+    <w:lvl w:ilvl="8" w:tplc="04160005" w:tentative="1">
+      <w:start w:val="1"/>
+      <w:numFmt w:val="bullet"/>
+      <w:lvlText w:val=""/>
+      <w:lvlJc w:val="left"/>
+      <w:pPr>
+        <w:ind w:left="7185" w:hanging="360"/>
+      </w:pPr>
+      <w:rPr>
+        <w:rFonts w:ascii="Wingdings" w:hAnsi="Wingdings" w:hint="default"/>
+      </w:rPr>
+    </w:lvl>
+  </w:abstractNum>
+  <w:abstractNum w:abstractNumId="4" w15:restartNumberingAfterBreak="0">
     <w:nsid w:val="6F8C263F"/>
     <w:multiLevelType w:val="hybridMultilevel"/>
     <w:tmpl w:val="D9C611B8"/>
@@ -1304,10 +1769,19 @@
     </w:lvl>
   </w:abstractNum>
   <w:num w:numId="1" w16cid:durableId="33700328">
-    <w:abstractNumId w:val="0"/>
+    <w:abstractNumId w:val="2"/>
   </w:num>
   <w:num w:numId="2" w16cid:durableId="1604415277">
+    <w:abstractNumId w:val="4"/>
+  </w:num>
+  <w:num w:numId="3" w16cid:durableId="1574850022">
     <w:abstractNumId w:val="1"/>
+  </w:num>
+  <w:num w:numId="4" w16cid:durableId="1755398770">
+    <w:abstractNumId w:val="3"/>
+  </w:num>
+  <w:num w:numId="5" w16cid:durableId="931934872">
+    <w:abstractNumId w:val="0"/>
   </w:num>
 </w:numbering>
 </file>

</xml_diff>